<commit_message>
LC for documentation update
</commit_message>
<xml_diff>
--- a/docs/Spring/SprintProgressReport3.docx
+++ b/docs/Spring/SprintProgressReport3.docx
@@ -610,10 +610,86 @@
           <w:p>
             <w:pPr>
               <w:pStyle w:val="ListParagraph"/>
+              <w:numPr>
+                <w:ilvl w:val="0"/>
+                <w:numId w:val="2"/>
+              </w:numPr>
               <w:rPr>
                 <w:rFonts w:ascii="Arial" w:hAnsi="Arial" w:cs="Arial"/>
               </w:rPr>
             </w:pPr>
+            <w:r>
+              <w:rPr>
+                <w:rFonts w:ascii="Arial" w:hAnsi="Arial" w:cs="Arial"/>
+              </w:rPr>
+              <w:t>Worked on the tech talk, including the recording and demo editing and the overall structure.</w:t>
+            </w:r>
+          </w:p>
+          <w:p>
+            <w:pPr>
+              <w:pStyle w:val="ListParagraph"/>
+              <w:rPr>
+                <w:rFonts w:ascii="Arial" w:hAnsi="Arial" w:cs="Arial"/>
+              </w:rPr>
+            </w:pPr>
+          </w:p>
+          <w:p>
+            <w:pPr>
+              <w:pStyle w:val="ListParagraph"/>
+              <w:numPr>
+                <w:ilvl w:val="0"/>
+                <w:numId w:val="2"/>
+              </w:numPr>
+              <w:rPr>
+                <w:rFonts w:ascii="Arial" w:hAnsi="Arial" w:cs="Arial"/>
+              </w:rPr>
+            </w:pPr>
+            <w:r>
+              <w:rPr>
+                <w:rFonts w:ascii="Arial" w:hAnsi="Arial" w:cs="Arial"/>
+              </w:rPr>
+              <w:t>Worked with Sarah on redesigning the feel and look of the site through CSS.</w:t>
+            </w:r>
+          </w:p>
+          <w:p>
+            <w:pPr>
+              <w:pStyle w:val="ListParagraph"/>
+              <w:rPr>
+                <w:rFonts w:ascii="Arial" w:hAnsi="Arial" w:cs="Arial"/>
+              </w:rPr>
+            </w:pPr>
+          </w:p>
+          <w:p>
+            <w:pPr>
+              <w:pStyle w:val="ListParagraph"/>
+              <w:numPr>
+                <w:ilvl w:val="0"/>
+                <w:numId w:val="2"/>
+              </w:numPr>
+              <w:rPr>
+                <w:rFonts w:ascii="Arial" w:hAnsi="Arial" w:cs="Arial"/>
+              </w:rPr>
+            </w:pPr>
+            <w:r>
+              <w:rPr>
+                <w:rFonts w:ascii="Arial" w:hAnsi="Arial" w:cs="Arial"/>
+              </w:rPr>
+              <w:t xml:space="preserve">Moved the notification logic into the </w:t>
+            </w:r>
+            <w:proofErr w:type="spellStart"/>
+            <w:r>
+              <w:rPr>
+                <w:rFonts w:ascii="Arial" w:hAnsi="Arial" w:cs="Arial"/>
+              </w:rPr>
+              <w:t>NavBar</w:t>
+            </w:r>
+            <w:proofErr w:type="spellEnd"/>
+            <w:r>
+              <w:rPr>
+                <w:rFonts w:ascii="Arial" w:hAnsi="Arial" w:cs="Arial"/>
+              </w:rPr>
+              <w:t xml:space="preserve"> as a new variable component with a new notification overlay.</w:t>
+            </w:r>
           </w:p>
         </w:tc>
       </w:tr>
@@ -743,6 +819,7 @@
         <w:rPr>
           <w:rFonts w:ascii="Arial" w:hAnsi="Arial" w:cs="Arial"/>
         </w:rPr>
+        <w:lastRenderedPageBreak/>
         <w:t>Multiline commenting now indents</w:t>
       </w:r>
     </w:p>
@@ -762,7 +839,6 @@
         <w:rPr>
           <w:rFonts w:ascii="Arial" w:hAnsi="Arial" w:cs="Arial"/>
         </w:rPr>
-        <w:lastRenderedPageBreak/>
         <w:t>CSS redesign well underway</w:t>
       </w:r>
     </w:p>
@@ -816,11 +892,30 @@
     <w:p>
       <w:pPr>
         <w:spacing w:after="35"/>
-        <w:ind w:left="720"/>
+        <w:ind w:left="720" w:firstLine="720"/>
         <w:rPr>
           <w:rFonts w:ascii="Arial" w:hAnsi="Arial" w:cs="Arial"/>
         </w:rPr>
       </w:pPr>
+    </w:p>
+    <w:p>
+      <w:pPr>
+        <w:pStyle w:val="ListParagraph"/>
+        <w:numPr>
+          <w:ilvl w:val="1"/>
+          <w:numId w:val="9"/>
+        </w:numPr>
+        <w:spacing w:after="35"/>
+        <w:rPr>
+          <w:rFonts w:ascii="Arial" w:hAnsi="Arial" w:cs="Arial"/>
+        </w:rPr>
+      </w:pPr>
+      <w:r>
+        <w:rPr>
+          <w:rFonts w:ascii="Arial" w:hAnsi="Arial" w:cs="Arial"/>
+        </w:rPr>
+        <w:t>As different pages for the site got implemented, many poor practices were used that required clean-up so new CSS elements could be implemented. This was an arduous task that ate a substantial amount of time.</w:t>
+      </w:r>
     </w:p>
     <w:p>
       <w:pPr>
@@ -1299,6 +1394,95 @@
     </w:lvl>
   </w:abstractNum>
   <w:abstractNum w:abstractNumId="3" w15:restartNumberingAfterBreak="0">
+    <w:nsid w:val="0FC93637"/>
+    <w:multiLevelType w:val="hybridMultilevel"/>
+    <w:tmpl w:val="EB0CF2E6"/>
+    <w:lvl w:ilvl="0" w:tplc="15E8A260">
+      <w:start w:val="1"/>
+      <w:numFmt w:val="lowerLetter"/>
+      <w:lvlText w:val="%1.)"/>
+      <w:lvlJc w:val="left"/>
+      <w:pPr>
+        <w:ind w:left="1800" w:hanging="360"/>
+      </w:pPr>
+      <w:rPr>
+        <w:rFonts w:hint="default"/>
+      </w:rPr>
+    </w:lvl>
+    <w:lvl w:ilvl="1" w:tplc="04090019" w:tentative="1">
+      <w:start w:val="1"/>
+      <w:numFmt w:val="lowerLetter"/>
+      <w:lvlText w:val="%2."/>
+      <w:lvlJc w:val="left"/>
+      <w:pPr>
+        <w:ind w:left="2520" w:hanging="360"/>
+      </w:pPr>
+    </w:lvl>
+    <w:lvl w:ilvl="2" w:tplc="0409001B" w:tentative="1">
+      <w:start w:val="1"/>
+      <w:numFmt w:val="lowerRoman"/>
+      <w:lvlText w:val="%3."/>
+      <w:lvlJc w:val="right"/>
+      <w:pPr>
+        <w:ind w:left="3240" w:hanging="180"/>
+      </w:pPr>
+    </w:lvl>
+    <w:lvl w:ilvl="3" w:tplc="0409000F" w:tentative="1">
+      <w:start w:val="1"/>
+      <w:numFmt w:val="decimal"/>
+      <w:lvlText w:val="%4."/>
+      <w:lvlJc w:val="left"/>
+      <w:pPr>
+        <w:ind w:left="3960" w:hanging="360"/>
+      </w:pPr>
+    </w:lvl>
+    <w:lvl w:ilvl="4" w:tplc="04090019" w:tentative="1">
+      <w:start w:val="1"/>
+      <w:numFmt w:val="lowerLetter"/>
+      <w:lvlText w:val="%5."/>
+      <w:lvlJc w:val="left"/>
+      <w:pPr>
+        <w:ind w:left="4680" w:hanging="360"/>
+      </w:pPr>
+    </w:lvl>
+    <w:lvl w:ilvl="5" w:tplc="0409001B" w:tentative="1">
+      <w:start w:val="1"/>
+      <w:numFmt w:val="lowerRoman"/>
+      <w:lvlText w:val="%6."/>
+      <w:lvlJc w:val="right"/>
+      <w:pPr>
+        <w:ind w:left="5400" w:hanging="180"/>
+      </w:pPr>
+    </w:lvl>
+    <w:lvl w:ilvl="6" w:tplc="0409000F" w:tentative="1">
+      <w:start w:val="1"/>
+      <w:numFmt w:val="decimal"/>
+      <w:lvlText w:val="%7."/>
+      <w:lvlJc w:val="left"/>
+      <w:pPr>
+        <w:ind w:left="6120" w:hanging="360"/>
+      </w:pPr>
+    </w:lvl>
+    <w:lvl w:ilvl="7" w:tplc="04090019" w:tentative="1">
+      <w:start w:val="1"/>
+      <w:numFmt w:val="lowerLetter"/>
+      <w:lvlText w:val="%8."/>
+      <w:lvlJc w:val="left"/>
+      <w:pPr>
+        <w:ind w:left="6840" w:hanging="360"/>
+      </w:pPr>
+    </w:lvl>
+    <w:lvl w:ilvl="8" w:tplc="0409001B" w:tentative="1">
+      <w:start w:val="1"/>
+      <w:numFmt w:val="lowerRoman"/>
+      <w:lvlText w:val="%9."/>
+      <w:lvlJc w:val="right"/>
+      <w:pPr>
+        <w:ind w:left="7560" w:hanging="180"/>
+      </w:pPr>
+    </w:lvl>
+  </w:abstractNum>
+  <w:abstractNum w:abstractNumId="4" w15:restartNumberingAfterBreak="0">
     <w:nsid w:val="18A51CF2"/>
     <w:multiLevelType w:val="hybridMultilevel"/>
     <w:tmpl w:val="042ED43C"/>
@@ -1510,7 +1694,7 @@
       </w:rPr>
     </w:lvl>
   </w:abstractNum>
-  <w:abstractNum w:abstractNumId="4" w15:restartNumberingAfterBreak="0">
+  <w:abstractNum w:abstractNumId="5" w15:restartNumberingAfterBreak="0">
     <w:nsid w:val="1E0606DA"/>
     <w:multiLevelType w:val="hybridMultilevel"/>
     <w:tmpl w:val="E5406CBA"/>
@@ -1622,7 +1806,7 @@
       </w:rPr>
     </w:lvl>
   </w:abstractNum>
-  <w:abstractNum w:abstractNumId="5" w15:restartNumberingAfterBreak="0">
+  <w:abstractNum w:abstractNumId="6" w15:restartNumberingAfterBreak="0">
     <w:nsid w:val="30597497"/>
     <w:multiLevelType w:val="hybridMultilevel"/>
     <w:tmpl w:val="34CE16A2"/>
@@ -1736,7 +1920,7 @@
       </w:rPr>
     </w:lvl>
   </w:abstractNum>
-  <w:abstractNum w:abstractNumId="6" w15:restartNumberingAfterBreak="0">
+  <w:abstractNum w:abstractNumId="7" w15:restartNumberingAfterBreak="0">
     <w:nsid w:val="336B3CE7"/>
     <w:multiLevelType w:val="hybridMultilevel"/>
     <w:tmpl w:val="585C1B5E"/>
@@ -1850,7 +2034,7 @@
       </w:rPr>
     </w:lvl>
   </w:abstractNum>
-  <w:abstractNum w:abstractNumId="7" w15:restartNumberingAfterBreak="0">
+  <w:abstractNum w:abstractNumId="8" w15:restartNumberingAfterBreak="0">
     <w:nsid w:val="351D51B6"/>
     <w:multiLevelType w:val="hybridMultilevel"/>
     <w:tmpl w:val="0366BE18"/>
@@ -1964,7 +2148,7 @@
       </w:rPr>
     </w:lvl>
   </w:abstractNum>
-  <w:abstractNum w:abstractNumId="8" w15:restartNumberingAfterBreak="0">
+  <w:abstractNum w:abstractNumId="9" w15:restartNumberingAfterBreak="0">
     <w:nsid w:val="555305FF"/>
     <w:multiLevelType w:val="hybridMultilevel"/>
     <w:tmpl w:val="5D120E4A"/>
@@ -2176,7 +2360,7 @@
       </w:rPr>
     </w:lvl>
   </w:abstractNum>
-  <w:abstractNum w:abstractNumId="9" w15:restartNumberingAfterBreak="0">
+  <w:abstractNum w:abstractNumId="10" w15:restartNumberingAfterBreak="0">
     <w:nsid w:val="56607178"/>
     <w:multiLevelType w:val="hybridMultilevel"/>
     <w:tmpl w:val="CDA255AE"/>
@@ -2289,7 +2473,7 @@
       </w:rPr>
     </w:lvl>
   </w:abstractNum>
-  <w:abstractNum w:abstractNumId="10" w15:restartNumberingAfterBreak="0">
+  <w:abstractNum w:abstractNumId="11" w15:restartNumberingAfterBreak="0">
     <w:nsid w:val="5D704E0E"/>
     <w:multiLevelType w:val="hybridMultilevel"/>
     <w:tmpl w:val="63C2A390"/>
@@ -2401,7 +2585,7 @@
       </w:rPr>
     </w:lvl>
   </w:abstractNum>
-  <w:abstractNum w:abstractNumId="11" w15:restartNumberingAfterBreak="0">
+  <w:abstractNum w:abstractNumId="12" w15:restartNumberingAfterBreak="0">
     <w:nsid w:val="62884F52"/>
     <w:multiLevelType w:val="hybridMultilevel"/>
     <w:tmpl w:val="8014F7C0"/>
@@ -2514,7 +2698,7 @@
       </w:rPr>
     </w:lvl>
   </w:abstractNum>
-  <w:abstractNum w:abstractNumId="12" w15:restartNumberingAfterBreak="0">
+  <w:abstractNum w:abstractNumId="13" w15:restartNumberingAfterBreak="0">
     <w:nsid w:val="76CE0C07"/>
     <w:multiLevelType w:val="hybridMultilevel"/>
     <w:tmpl w:val="85A0DC9C"/>
@@ -2627,7 +2811,7 @@
       </w:rPr>
     </w:lvl>
   </w:abstractNum>
-  <w:abstractNum w:abstractNumId="13" w15:restartNumberingAfterBreak="0">
+  <w:abstractNum w:abstractNumId="14" w15:restartNumberingAfterBreak="0">
     <w:nsid w:val="7B524987"/>
     <w:multiLevelType w:val="hybridMultilevel"/>
     <w:tmpl w:val="9F621172"/>
@@ -2740,46 +2924,49 @@
     </w:lvl>
   </w:abstractNum>
   <w:num w:numId="1">
+    <w:abstractNumId w:val="9"/>
+  </w:num>
+  <w:num w:numId="2">
     <w:abstractNumId w:val="8"/>
   </w:num>
-  <w:num w:numId="2">
-    <w:abstractNumId w:val="7"/>
-  </w:num>
   <w:num w:numId="3">
-    <w:abstractNumId w:val="12"/>
+    <w:abstractNumId w:val="13"/>
   </w:num>
   <w:num w:numId="4">
-    <w:abstractNumId w:val="10"/>
+    <w:abstractNumId w:val="11"/>
   </w:num>
   <w:num w:numId="5">
-    <w:abstractNumId w:val="4"/>
+    <w:abstractNumId w:val="5"/>
   </w:num>
   <w:num w:numId="6">
-    <w:abstractNumId w:val="5"/>
+    <w:abstractNumId w:val="6"/>
   </w:num>
   <w:num w:numId="7">
-    <w:abstractNumId w:val="6"/>
+    <w:abstractNumId w:val="7"/>
   </w:num>
   <w:num w:numId="8">
     <w:abstractNumId w:val="2"/>
   </w:num>
   <w:num w:numId="9">
-    <w:abstractNumId w:val="3"/>
+    <w:abstractNumId w:val="4"/>
   </w:num>
   <w:num w:numId="10">
     <w:abstractNumId w:val="1"/>
   </w:num>
   <w:num w:numId="11">
-    <w:abstractNumId w:val="9"/>
+    <w:abstractNumId w:val="10"/>
   </w:num>
   <w:num w:numId="12">
-    <w:abstractNumId w:val="11"/>
+    <w:abstractNumId w:val="12"/>
   </w:num>
   <w:num w:numId="13">
     <w:abstractNumId w:val="0"/>
   </w:num>
   <w:num w:numId="14">
-    <w:abstractNumId w:val="13"/>
+    <w:abstractNumId w:val="14"/>
+  </w:num>
+  <w:num w:numId="15">
+    <w:abstractNumId w:val="3"/>
   </w:num>
 </w:numbering>
 </file>
@@ -3187,7 +3374,6 @@
   <w:style w:type="character" w:default="1" w:styleId="DefaultParagraphFont">
     <w:name w:val="Default Paragraph Font"/>
     <w:uiPriority w:val="1"/>
-    <w:semiHidden/>
     <w:unhideWhenUsed/>
   </w:style>
   <w:style w:type="table" w:default="1" w:styleId="TableNormal">
@@ -3638,6 +3824,15 @@
 </file>
 
 <file path=customXml/item1.xml><?xml version="1.0" encoding="utf-8"?>
+<?mso-contentType ?>
+<FormTemplates xmlns="http://schemas.microsoft.com/sharepoint/v3/contenttype/forms">
+  <Display>DocumentLibraryForm</Display>
+  <Edit>DocumentLibraryForm</Edit>
+  <New>DocumentLibraryForm</New>
+</FormTemplates>
+</file>
+
+<file path=customXml/item2.xml><?xml version="1.0" encoding="utf-8"?>
 <ct:contentTypeSchema xmlns:ct="http://schemas.microsoft.com/office/2006/metadata/contentType" xmlns:ma="http://schemas.microsoft.com/office/2006/metadata/properties/metaAttributes" ct:_="" ma:_="" ma:contentTypeName="Document" ma:contentTypeID="0x0101001CAC3402FFDE9E4D81731DA7B9202A68" ma:contentTypeVersion="8" ma:contentTypeDescription="Create a new document." ma:contentTypeScope="" ma:versionID="ab1b2ddbf3d47c8a4ec3b8ba7917e430">
   <xsd:schema xmlns:xsd="http://www.w3.org/2001/XMLSchema" xmlns:xs="http://www.w3.org/2001/XMLSchema" xmlns:p="http://schemas.microsoft.com/office/2006/metadata/properties" xmlns:ns2="06e7d612-a278-4674-99cc-c9431c6b183f" targetNamespace="http://schemas.microsoft.com/office/2006/metadata/properties" ma:root="true" ma:fieldsID="6700750523c7a9fc085b6744c83ec7e0" ns2:_="">
     <xsd:import namespace="06e7d612-a278-4674-99cc-c9431c6b183f"/>
@@ -3809,15 +4004,6 @@
 </ct:contentTypeSchema>
 </file>
 
-<file path=customXml/item2.xml><?xml version="1.0" encoding="utf-8"?>
-<?mso-contentType ?>
-<FormTemplates xmlns="http://schemas.microsoft.com/sharepoint/v3/contenttype/forms">
-  <Display>DocumentLibraryForm</Display>
-  <Edit>DocumentLibraryForm</Edit>
-  <New>DocumentLibraryForm</New>
-</FormTemplates>
-</file>
-
 <file path=customXml/item3.xml><?xml version="1.0" encoding="utf-8"?>
 <p:properties xmlns:p="http://schemas.microsoft.com/office/2006/metadata/properties" xmlns:xsi="http://www.w3.org/2001/XMLSchema-instance" xmlns:pc="http://schemas.microsoft.com/office/infopath/2007/PartnerControls">
   <documentManagement/>
@@ -3825,6 +4011,14 @@
 </file>
 
 <file path=customXml/itemProps1.xml><?xml version="1.0" encoding="utf-8"?>
+<ds:datastoreItem xmlns:ds="http://schemas.openxmlformats.org/officeDocument/2006/customXml" ds:itemID="{FB312BFD-B27E-4C3D-ACC8-6C89050373AB}">
+  <ds:schemaRefs>
+    <ds:schemaRef ds:uri="http://schemas.microsoft.com/sharepoint/v3/contenttype/forms"/>
+  </ds:schemaRefs>
+</ds:datastoreItem>
+</file>
+
+<file path=customXml/itemProps2.xml><?xml version="1.0" encoding="utf-8"?>
 <ds:datastoreItem xmlns:ds="http://schemas.openxmlformats.org/officeDocument/2006/customXml" ds:itemID="{8C8AE504-CD07-45CA-8AA8-EAB42CC36B86}">
   <ds:schemaRefs>
     <ds:schemaRef ds:uri="http://schemas.microsoft.com/office/2006/metadata/contentType"/>
@@ -3842,14 +4036,6 @@
 </ds:datastoreItem>
 </file>
 
-<file path=customXml/itemProps2.xml><?xml version="1.0" encoding="utf-8"?>
-<ds:datastoreItem xmlns:ds="http://schemas.openxmlformats.org/officeDocument/2006/customXml" ds:itemID="{FB312BFD-B27E-4C3D-ACC8-6C89050373AB}">
-  <ds:schemaRefs>
-    <ds:schemaRef ds:uri="http://schemas.microsoft.com/sharepoint/v3/contenttype/forms"/>
-  </ds:schemaRefs>
-</ds:datastoreItem>
-</file>
-
 <file path=customXml/itemProps3.xml><?xml version="1.0" encoding="utf-8"?>
 <ds:datastoreItem xmlns:ds="http://schemas.openxmlformats.org/officeDocument/2006/customXml" ds:itemID="{BDC753BF-9502-43FA-8761-D9439AA53F4B}">
   <ds:schemaRefs>

</xml_diff>